<commit_message>
Removed callback component, added transitions
</commit_message>
<xml_diff>
--- a/Sprint guidelines v_0.1.docx
+++ b/Sprint guidelines v_0.1.docx
@@ -333,10 +333,7 @@
         <w:t xml:space="preserve"> </w:t>
       </w:r>
       <w:r>
-        <w:t>authentication-protected</w:t>
-      </w:r>
-      <w:r>
-        <w:t xml:space="preserve"> past sprints screen with sorting, filtering and pagination</w:t>
+        <w:t>authentication-protected past sprints screen with sorting, filtering and pagination</w:t>
       </w:r>
     </w:p>
     <w:p>
@@ -349,219 +346,213 @@
       <w:r>
         <w:t xml:space="preserve"> that is</w:t>
       </w:r>
+      <w:r>
+        <w:t xml:space="preserve"> logged in, in all protected screens</w:t>
+      </w:r>
+    </w:p>
+    <w:p>
+      <w:pPr>
+        <w:pStyle w:val="ListParagraph"/>
+      </w:pPr>
+      <w:r>
+        <w:t>Offer t</w:t>
+      </w:r>
+      <w:r>
+        <w:t xml:space="preserve">he option of deleting all stored data concerning </w:t>
+      </w:r>
+      <w:r>
+        <w:t>the</w:t>
+      </w:r>
+      <w:r>
+        <w:t xml:space="preserve"> user</w:t>
+      </w:r>
+    </w:p>
+    <w:p>
+      <w:pPr>
+        <w:rPr>
+          <w:lang w:val="en-CA"/>
+        </w:rPr>
+      </w:pPr>
+    </w:p>
+    <w:p>
+      <w:pPr>
+        <w:rPr>
+          <w:lang w:val="en-CA"/>
+        </w:rPr>
+      </w:pPr>
+    </w:p>
+    <w:p>
+      <w:pPr>
+        <w:pStyle w:val="Heading1"/>
+      </w:pPr>
+      <w:r>
+        <w:lastRenderedPageBreak/>
+        <w:t>Technical requirements</w:t>
+      </w:r>
+    </w:p>
+    <w:p>
+      <w:pPr>
+        <w:pStyle w:val="ListParagraph"/>
+      </w:pPr>
+      <w:r>
+        <w:t xml:space="preserve">Frontend: </w:t>
+      </w:r>
+      <w:r>
+        <w:rPr>
+          <w:b/>
+        </w:rPr>
+        <w:t>Angular 6</w:t>
+      </w:r>
+    </w:p>
+    <w:p>
+      <w:pPr>
+        <w:pStyle w:val="ListParagraph"/>
+      </w:pPr>
+      <w:r>
+        <w:t xml:space="preserve">Styling: </w:t>
+      </w:r>
+      <w:r>
+        <w:rPr>
+          <w:b/>
+        </w:rPr>
+        <w:t>Bootstrap</w:t>
+      </w:r>
+    </w:p>
+    <w:p>
+      <w:pPr>
+        <w:pStyle w:val="ListParagraph"/>
+      </w:pPr>
+      <w:r>
+        <w:t xml:space="preserve">Authentication: </w:t>
+      </w:r>
+      <w:proofErr w:type="spellStart"/>
+      <w:r>
+        <w:rPr>
+          <w:b/>
+        </w:rPr>
+        <w:t>OpenID</w:t>
+      </w:r>
+      <w:proofErr w:type="spellEnd"/>
+      <w:r>
+        <w:rPr>
+          <w:b/>
+        </w:rPr>
+        <w:t xml:space="preserve"> Connect</w:t>
+      </w:r>
+    </w:p>
+    <w:p>
+      <w:pPr>
+        <w:pStyle w:val="ListParagraph"/>
+      </w:pPr>
+      <w:r>
+        <w:t xml:space="preserve">Backend: </w:t>
+      </w:r>
+      <w:proofErr w:type="spellStart"/>
+      <w:r>
+        <w:rPr>
+          <w:b/>
+        </w:rPr>
+        <w:t>ExpressJS</w:t>
+      </w:r>
+      <w:proofErr w:type="spellEnd"/>
+    </w:p>
+    <w:p>
+      <w:pPr>
+        <w:pStyle w:val="ListParagraph"/>
+      </w:pPr>
+      <w:r>
+        <w:t xml:space="preserve">Documentation: </w:t>
+      </w:r>
+      <w:r>
+        <w:rPr>
+          <w:b/>
+        </w:rPr>
+        <w:t>Swagger</w:t>
+      </w:r>
+    </w:p>
+    <w:p>
+      <w:pPr>
+        <w:pStyle w:val="ListParagraph"/>
+      </w:pPr>
+      <w:r>
+        <w:t xml:space="preserve">Logging: </w:t>
+      </w:r>
+      <w:proofErr w:type="spellStart"/>
+      <w:r>
+        <w:rPr>
+          <w:b/>
+        </w:rPr>
+        <w:t>Graylog</w:t>
+      </w:r>
+      <w:proofErr w:type="spellEnd"/>
+    </w:p>
+    <w:p>
+      <w:pPr>
+        <w:pStyle w:val="ListParagraph"/>
+      </w:pPr>
+      <w:r>
+        <w:t xml:space="preserve">Data persistence: </w:t>
+      </w:r>
+      <w:r>
+        <w:rPr>
+          <w:b/>
+        </w:rPr>
+        <w:t>MongoDB</w:t>
+      </w:r>
+    </w:p>
+    <w:p>
+      <w:pPr>
+        <w:pStyle w:val="ListParagraph"/>
+        <w:rPr>
+          <w:i/>
+        </w:rPr>
+      </w:pPr>
+      <w:r>
+        <w:rPr>
+          <w:i/>
+          <w:lang w:val="fr-CA"/>
+        </w:rPr>
+        <w:t xml:space="preserve">For Ville de Montréal consultants : </w:t>
+      </w:r>
+      <w:r>
+        <w:rPr>
+          <w:i/>
+          <w:u w:val="single"/>
+        </w:rPr>
+        <w:t>full</w:t>
+      </w:r>
+      <w:r>
+        <w:rPr>
+          <w:i/>
+        </w:rPr>
+        <w:t xml:space="preserve"> compliance with all documentation received</w:t>
+      </w:r>
+    </w:p>
+    <w:p/>
+    <w:p/>
+    <w:p>
+      <w:pPr>
+        <w:pStyle w:val="Heading1"/>
+      </w:pPr>
+      <w:r>
+        <w:rPr>
+          <w:highlight w:val="yellow"/>
+        </w:rPr>
+        <w:t>Data</w:t>
+      </w:r>
+      <w:r>
+        <w:rPr>
+          <w:highlight w:val="yellow"/>
+        </w:rPr>
+        <w:t xml:space="preserve"> model</w:t>
+      </w:r>
+    </w:p>
+    <w:p/>
+    <w:p/>
+    <w:p/>
+    <w:p>
       <w:bookmarkStart w:id="0" w:name="_GoBack"/>
       <w:bookmarkEnd w:id="0"/>
-      <w:r>
-        <w:t xml:space="preserve"> logged in, in all protected screens</w:t>
-      </w:r>
-    </w:p>
-    <w:p>
-      <w:pPr>
-        <w:pStyle w:val="ListParagraph"/>
-      </w:pPr>
-      <w:r>
-        <w:t>Offer t</w:t>
-      </w:r>
-      <w:r>
-        <w:t xml:space="preserve">he option of deleting all stored data concerning </w:t>
-      </w:r>
-      <w:r>
-        <w:t>the</w:t>
-      </w:r>
-      <w:r>
-        <w:t xml:space="preserve"> user</w:t>
-      </w:r>
-    </w:p>
-    <w:p>
-      <w:pPr>
-        <w:rPr>
-          <w:lang w:val="en-CA"/>
-        </w:rPr>
-      </w:pPr>
-    </w:p>
-    <w:p>
-      <w:pPr>
-        <w:rPr>
-          <w:lang w:val="en-CA"/>
-        </w:rPr>
-      </w:pPr>
-    </w:p>
-    <w:p>
-      <w:pPr>
-        <w:pStyle w:val="Heading1"/>
-      </w:pPr>
-      <w:r>
-        <w:lastRenderedPageBreak/>
-        <w:t>Technical requirements</w:t>
-      </w:r>
-    </w:p>
-    <w:p>
-      <w:pPr>
-        <w:pStyle w:val="ListParagraph"/>
-      </w:pPr>
-      <w:r>
-        <w:t>Frontend</w:t>
-      </w:r>
-      <w:r>
-        <w:t xml:space="preserve">: </w:t>
-      </w:r>
-      <w:r>
-        <w:rPr>
-          <w:b/>
-        </w:rPr>
-        <w:t>Angular 6</w:t>
-      </w:r>
-    </w:p>
-    <w:p>
-      <w:pPr>
-        <w:pStyle w:val="ListParagraph"/>
-      </w:pPr>
-      <w:r>
-        <w:t xml:space="preserve">Styling: </w:t>
-      </w:r>
-      <w:r>
-        <w:rPr>
-          <w:b/>
-        </w:rPr>
-        <w:t>Bootstrap</w:t>
-      </w:r>
-    </w:p>
-    <w:p>
-      <w:pPr>
-        <w:pStyle w:val="ListParagraph"/>
-      </w:pPr>
-      <w:r>
-        <w:t xml:space="preserve">Authentication: </w:t>
-      </w:r>
-      <w:r>
-        <w:rPr>
-          <w:b/>
-        </w:rPr>
-        <w:t>OpenID Connect</w:t>
-      </w:r>
-    </w:p>
-    <w:p>
-      <w:pPr>
-        <w:pStyle w:val="ListParagraph"/>
-      </w:pPr>
-      <w:r>
-        <w:t xml:space="preserve">Backend: </w:t>
-      </w:r>
-      <w:r>
-        <w:rPr>
-          <w:b/>
-        </w:rPr>
-        <w:t>ExpressJS</w:t>
-      </w:r>
-    </w:p>
-    <w:p>
-      <w:pPr>
-        <w:pStyle w:val="ListParagraph"/>
-      </w:pPr>
-      <w:r>
-        <w:t xml:space="preserve">Documentation: </w:t>
-      </w:r>
-      <w:r>
-        <w:rPr>
-          <w:b/>
-        </w:rPr>
-        <w:t>Swagger</w:t>
-      </w:r>
-    </w:p>
-    <w:p>
-      <w:pPr>
-        <w:pStyle w:val="ListParagraph"/>
-      </w:pPr>
-      <w:r>
-        <w:t xml:space="preserve">Logging: </w:t>
-      </w:r>
-      <w:r>
-        <w:rPr>
-          <w:b/>
-        </w:rPr>
-        <w:t>Graylog</w:t>
-      </w:r>
-    </w:p>
-    <w:p>
-      <w:pPr>
-        <w:pStyle w:val="ListParagraph"/>
-      </w:pPr>
-      <w:r>
-        <w:t xml:space="preserve">Data persistence: </w:t>
-      </w:r>
-      <w:r>
-        <w:rPr>
-          <w:b/>
-        </w:rPr>
-        <w:t>MongoDB</w:t>
-      </w:r>
-    </w:p>
-    <w:p>
-      <w:pPr>
-        <w:pStyle w:val="ListParagraph"/>
-        <w:rPr>
-          <w:i/>
-        </w:rPr>
-      </w:pPr>
-      <w:r>
-        <w:rPr>
-          <w:i/>
-          <w:lang w:val="fr-CA"/>
-        </w:rPr>
-        <w:t>Fo</w:t>
-      </w:r>
-      <w:r>
-        <w:rPr>
-          <w:i/>
-          <w:lang w:val="fr-CA"/>
-        </w:rPr>
-        <w:t>r Ville de Montréal consultants</w:t>
-      </w:r>
-      <w:r>
-        <w:rPr>
-          <w:i/>
-          <w:lang w:val="fr-CA"/>
-        </w:rPr>
-        <w:t> :</w:t>
-      </w:r>
-      <w:r>
-        <w:rPr>
-          <w:i/>
-          <w:lang w:val="fr-CA"/>
-        </w:rPr>
-        <w:t xml:space="preserve"> </w:t>
-      </w:r>
-      <w:r>
-        <w:rPr>
-          <w:i/>
-          <w:u w:val="single"/>
-        </w:rPr>
-        <w:t>full</w:t>
-      </w:r>
-      <w:r>
-        <w:rPr>
-          <w:i/>
-        </w:rPr>
-        <w:t xml:space="preserve"> compl</w:t>
-      </w:r>
-      <w:r>
-        <w:rPr>
-          <w:i/>
-        </w:rPr>
-        <w:t>iance</w:t>
-      </w:r>
-      <w:r>
-        <w:rPr>
-          <w:i/>
-        </w:rPr>
-        <w:t xml:space="preserve"> </w:t>
-      </w:r>
-      <w:r>
-        <w:rPr>
-          <w:i/>
-        </w:rPr>
-        <w:t>with all documentation received</w:t>
-      </w:r>
     </w:p>
     <w:sectPr>
       <w:headerReference w:type="default" r:id="rId9"/>
@@ -633,7 +624,7 @@
           <w:rPr>
             <w:noProof/>
           </w:rPr>
-          <w:t>1</w:t>
+          <w:t>2</w:t>
         </w:r>
         <w:r>
           <w:rPr>
@@ -1034,8 +1025,8 @@
   <w:abstractNum w:abstractNumId="1" w15:restartNumberingAfterBreak="0">
     <w:nsid w:val="33E64ED0"/>
     <w:multiLevelType w:val="hybridMultilevel"/>
-    <w:tmpl w:val="B2B67F4A"/>
-    <w:lvl w:ilvl="0" w:tplc="9C68B9CC">
+    <w:tmpl w:val="E070C482"/>
+    <w:lvl w:ilvl="0" w:tplc="20469CAA">
       <w:start w:val="1"/>
       <w:numFmt w:val="bullet"/>
       <w:pStyle w:val="ListParagraph"/>
@@ -1644,12 +1635,12 @@
     <w:basedOn w:val="Normal"/>
     <w:uiPriority w:val="34"/>
     <w:qFormat/>
-    <w:rsid w:val="00C935F4"/>
+    <w:rsid w:val="005E79C2"/>
     <w:pPr>
       <w:numPr>
         <w:numId w:val="2"/>
       </w:numPr>
-      <w:spacing w:before="240" w:line="360" w:lineRule="auto"/>
+      <w:spacing w:before="240" w:after="0" w:line="360" w:lineRule="auto"/>
       <w:contextualSpacing/>
     </w:pPr>
     <w:rPr>

</xml_diff>